<commit_message>
Modification du template pour la prise en compte de la police pour les titres
</commit_message>
<xml_diff>
--- a/inst/resources/docx/template_lettre.docx
+++ b/inst/resources/docx/template_lettre.docx
@@ -61,8 +61,6 @@
       <w:r>
         <w:t xml:space="preserve"> header-annexes</w:t>
       </w:r>
-      <w:bookmarkStart w:id="0" w:name="_GoBack"/>
-      <w:bookmarkEnd w:id="0"/>
     </w:p>
     <w:p>
       <w:pPr>
@@ -118,10 +116,7 @@
         <w:t>Annexe2</w:t>
       </w:r>
       <w:r>
-        <w:t xml:space="preserve"> - </w:t>
-      </w:r>
-      <w:r>
-        <w:t>header-</w:t>
+        <w:t xml:space="preserve"> - header-</w:t>
       </w:r>
       <w:proofErr w:type="spellStart"/>
       <w:r>
@@ -183,7 +178,200 @@
     <w:p>
       <w:pPr>
         <w:pStyle w:val="Compact"/>
-        <w:ind w:left="720"/>
+      </w:pPr>
+    </w:p>
+    <w:p>
+      <w:pPr>
+        <w:pStyle w:val="Compact"/>
+      </w:pPr>
+    </w:p>
+    <w:p>
+      <w:pPr>
+        <w:pStyle w:val="Compact"/>
+      </w:pPr>
+    </w:p>
+    <w:p>
+      <w:pPr>
+        <w:pStyle w:val="Compact"/>
+      </w:pPr>
+    </w:p>
+    <w:p>
+      <w:pPr>
+        <w:pStyle w:val="Compact"/>
+      </w:pPr>
+    </w:p>
+    <w:p>
+      <w:pPr>
+        <w:pStyle w:val="Compact"/>
+      </w:pPr>
+    </w:p>
+    <w:p>
+      <w:pPr>
+        <w:pStyle w:val="Compact"/>
+      </w:pPr>
+    </w:p>
+    <w:p>
+      <w:pPr>
+        <w:pStyle w:val="Compact"/>
+      </w:pPr>
+    </w:p>
+    <w:p>
+      <w:pPr>
+        <w:pStyle w:val="Compact"/>
+      </w:pPr>
+      <w:proofErr w:type="spellStart"/>
+      <w:r>
+        <w:lastRenderedPageBreak/>
+        <w:t>Définitions</w:t>
+      </w:r>
+      <w:proofErr w:type="spellEnd"/>
+      <w:r>
+        <w:t xml:space="preserve"> des styles pour les </w:t>
+      </w:r>
+      <w:proofErr w:type="spellStart"/>
+      <w:r>
+        <w:t>niveaux</w:t>
+      </w:r>
+      <w:proofErr w:type="spellEnd"/>
+      <w:r>
+        <w:t xml:space="preserve"> de </w:t>
+      </w:r>
+      <w:proofErr w:type="spellStart"/>
+      <w:r>
+        <w:t>titres</w:t>
+      </w:r>
+      <w:proofErr w:type="spellEnd"/>
+      <w:r>
+        <w:t>:</w:t>
+      </w:r>
+    </w:p>
+    <w:p>
+      <w:pPr>
+        <w:pStyle w:val="Compact"/>
+      </w:pPr>
+    </w:p>
+    <w:p>
+      <w:pPr>
+        <w:pStyle w:val="Titre1"/>
+      </w:pPr>
+      <w:proofErr w:type="spellStart"/>
+      <w:r>
+        <w:t>Titre</w:t>
+      </w:r>
+      <w:proofErr w:type="spellEnd"/>
+      <w:r>
+        <w:t xml:space="preserve"> 1</w:t>
+      </w:r>
+    </w:p>
+    <w:p>
+      <w:pPr>
+        <w:pStyle w:val="Titre2"/>
+      </w:pPr>
+      <w:proofErr w:type="spellStart"/>
+      <w:r>
+        <w:t>Titre</w:t>
+      </w:r>
+      <w:proofErr w:type="spellEnd"/>
+      <w:r>
+        <w:t xml:space="preserve"> 2</w:t>
+      </w:r>
+    </w:p>
+    <w:p>
+      <w:pPr>
+        <w:pStyle w:val="Titre3"/>
+      </w:pPr>
+      <w:proofErr w:type="spellStart"/>
+      <w:r>
+        <w:t>Titre</w:t>
+      </w:r>
+      <w:proofErr w:type="spellEnd"/>
+      <w:r>
+        <w:t xml:space="preserve"> 3</w:t>
+      </w:r>
+    </w:p>
+    <w:p>
+      <w:pPr>
+        <w:pStyle w:val="Titre4"/>
+      </w:pPr>
+      <w:proofErr w:type="spellStart"/>
+      <w:r>
+        <w:t>Titre</w:t>
+      </w:r>
+      <w:proofErr w:type="spellEnd"/>
+      <w:r>
+        <w:t xml:space="preserve"> 4</w:t>
+      </w:r>
+    </w:p>
+    <w:p>
+      <w:pPr>
+        <w:pStyle w:val="Titre5"/>
+      </w:pPr>
+      <w:proofErr w:type="spellStart"/>
+      <w:r>
+        <w:t>Titre</w:t>
+      </w:r>
+      <w:proofErr w:type="spellEnd"/>
+      <w:r>
+        <w:t xml:space="preserve"> 5</w:t>
+      </w:r>
+    </w:p>
+    <w:p>
+      <w:pPr>
+        <w:pStyle w:val="Titre6"/>
+      </w:pPr>
+      <w:proofErr w:type="spellStart"/>
+      <w:r>
+        <w:t>Titre</w:t>
+      </w:r>
+      <w:proofErr w:type="spellEnd"/>
+      <w:r>
+        <w:t xml:space="preserve"> 6</w:t>
+      </w:r>
+    </w:p>
+    <w:p>
+      <w:pPr>
+        <w:pStyle w:val="Titre7"/>
+      </w:pPr>
+      <w:proofErr w:type="spellStart"/>
+      <w:r>
+        <w:t>Titre</w:t>
+      </w:r>
+      <w:proofErr w:type="spellEnd"/>
+      <w:r>
+        <w:t xml:space="preserve"> 7</w:t>
+      </w:r>
+      <w:bookmarkStart w:id="0" w:name="_GoBack"/>
+      <w:bookmarkEnd w:id="0"/>
+    </w:p>
+    <w:p>
+      <w:pPr>
+        <w:pStyle w:val="Titre8"/>
+      </w:pPr>
+      <w:proofErr w:type="spellStart"/>
+      <w:r>
+        <w:t>Titre</w:t>
+      </w:r>
+      <w:proofErr w:type="spellEnd"/>
+      <w:r>
+        <w:t xml:space="preserve"> 8</w:t>
+      </w:r>
+    </w:p>
+    <w:p>
+      <w:pPr>
+        <w:pStyle w:val="Titre9"/>
+      </w:pPr>
+      <w:proofErr w:type="spellStart"/>
+      <w:r>
+        <w:t>Titre</w:t>
+      </w:r>
+      <w:proofErr w:type="spellEnd"/>
+      <w:r>
+        <w:t xml:space="preserve"> 9</w:t>
+      </w:r>
+    </w:p>
+    <w:p>
+      <w:pPr>
+        <w:pStyle w:val="Compact"/>
       </w:pPr>
     </w:p>
     <w:sectPr>
@@ -313,6 +501,40 @@
 <file path=word/numbering.xml><?xml version="1.0" encoding="utf-8"?>
 <w:numbering xmlns:wpc="http://schemas.microsoft.com/office/word/2010/wordprocessingCanvas" xmlns:mc="http://schemas.openxmlformats.org/markup-compatibility/2006" xmlns:o="urn:schemas-microsoft-com:office:office" xmlns:r="http://schemas.openxmlformats.org/officeDocument/2006/relationships" xmlns:m="http://schemas.openxmlformats.org/officeDocument/2006/math" xmlns:v="urn:schemas-microsoft-com:vml" xmlns:wp14="http://schemas.microsoft.com/office/word/2010/wordprocessingDrawing" xmlns:wp="http://schemas.openxmlformats.org/drawingml/2006/wordprocessingDrawing" xmlns:w10="urn:schemas-microsoft-com:office:word" xmlns:w="http://schemas.openxmlformats.org/wordprocessingml/2006/main" xmlns:w14="http://schemas.microsoft.com/office/word/2010/wordml" xmlns:w15="http://schemas.microsoft.com/office/word/2012/wordml" xmlns:wpg="http://schemas.microsoft.com/office/word/2010/wordprocessingGroup" xmlns:wpi="http://schemas.microsoft.com/office/word/2010/wordprocessingInk" xmlns:wne="http://schemas.microsoft.com/office/word/2006/wordml" xmlns:wps="http://schemas.microsoft.com/office/word/2010/wordprocessingShape" mc:Ignorable="w14 w15 wp14">
   <w:abstractNum w:abstractNumId="0" w15:restartNumberingAfterBreak="0">
+    <w:nsid w:val="FFFFFF7C"/>
+    <w:multiLevelType w:val="singleLevel"/>
+    <w:tmpl w:val="41A0F1CA"/>
+    <w:lvl w:ilvl="0">
+      <w:start w:val="1"/>
+      <w:numFmt w:val="decimal"/>
+      <w:lvlText w:val="%1."/>
+      <w:lvlJc w:val="left"/>
+      <w:pPr>
+        <w:tabs>
+          <w:tab w:val="num" w:pos="1492"/>
+        </w:tabs>
+        <w:ind w:left="1492" w:hanging="360"/>
+      </w:pPr>
+    </w:lvl>
+  </w:abstractNum>
+  <w:abstractNum w:abstractNumId="1" w15:restartNumberingAfterBreak="0">
+    <w:nsid w:val="FFFFFF7F"/>
+    <w:multiLevelType w:val="singleLevel"/>
+    <w:tmpl w:val="C64E10EA"/>
+    <w:lvl w:ilvl="0">
+      <w:start w:val="1"/>
+      <w:numFmt w:val="decimal"/>
+      <w:lvlText w:val="%1."/>
+      <w:lvlJc w:val="left"/>
+      <w:pPr>
+        <w:tabs>
+          <w:tab w:val="num" w:pos="643"/>
+        </w:tabs>
+        <w:ind w:left="643" w:hanging="360"/>
+      </w:pPr>
+    </w:lvl>
+  </w:abstractNum>
+  <w:abstractNum w:abstractNumId="2" w15:restartNumberingAfterBreak="0">
     <w:nsid w:val="137061FE"/>
     <w:multiLevelType w:val="multilevel"/>
     <w:tmpl w:val="4EB0332E"/>
@@ -434,7 +656,7 @@
       </w:pPr>
     </w:lvl>
   </w:abstractNum>
-  <w:abstractNum w:abstractNumId="1" w15:restartNumberingAfterBreak="0">
+  <w:abstractNum w:abstractNumId="3" w15:restartNumberingAfterBreak="0">
     <w:nsid w:val="257E1B64"/>
     <w:multiLevelType w:val="multilevel"/>
     <w:tmpl w:val="1132FB2E"/>
@@ -565,7 +787,7 @@
       </w:rPr>
     </w:lvl>
   </w:abstractNum>
-  <w:abstractNum w:abstractNumId="2" w15:restartNumberingAfterBreak="0">
+  <w:abstractNum w:abstractNumId="4" w15:restartNumberingAfterBreak="0">
     <w:nsid w:val="2C9E6901"/>
     <w:multiLevelType w:val="multilevel"/>
     <w:tmpl w:val="3ED4B59A"/>
@@ -678,7 +900,7 @@
       </w:pPr>
     </w:lvl>
   </w:abstractNum>
-  <w:abstractNum w:abstractNumId="3" w15:restartNumberingAfterBreak="0">
+  <w:abstractNum w:abstractNumId="5" w15:restartNumberingAfterBreak="0">
     <w:nsid w:val="615E285E"/>
     <w:multiLevelType w:val="multilevel"/>
     <w:tmpl w:val="AD0C2544"/>
@@ -809,7 +1031,7 @@
       </w:rPr>
     </w:lvl>
   </w:abstractNum>
-  <w:abstractNum w:abstractNumId="4" w15:restartNumberingAfterBreak="0">
+  <w:abstractNum w:abstractNumId="6" w15:restartNumberingAfterBreak="0">
     <w:nsid w:val="6F29354C"/>
     <w:multiLevelType w:val="multilevel"/>
     <w:tmpl w:val="CBD40602"/>
@@ -923,55 +1145,61 @@
     </w:lvl>
   </w:abstractNum>
   <w:num w:numId="1">
+    <w:abstractNumId w:val="4"/>
+  </w:num>
+  <w:num w:numId="2">
+    <w:abstractNumId w:val="3"/>
+  </w:num>
+  <w:num w:numId="3">
+    <w:abstractNumId w:val="6"/>
+  </w:num>
+  <w:num w:numId="4">
+    <w:abstractNumId w:val="5"/>
+  </w:num>
+  <w:num w:numId="5">
     <w:abstractNumId w:val="2"/>
   </w:num>
-  <w:num w:numId="2">
-    <w:abstractNumId w:val="1"/>
-  </w:num>
-  <w:num w:numId="3">
+  <w:num w:numId="6">
     <w:abstractNumId w:val="4"/>
-  </w:num>
-  <w:num w:numId="4">
-    <w:abstractNumId w:val="3"/>
-  </w:num>
-  <w:num w:numId="5">
-    <w:abstractNumId w:val="0"/>
-  </w:num>
-  <w:num w:numId="6">
-    <w:abstractNumId w:val="2"/>
     <w:lvlOverride w:ilvl="0">
       <w:startOverride w:val="1"/>
     </w:lvlOverride>
   </w:num>
   <w:num w:numId="7">
-    <w:abstractNumId w:val="4"/>
+    <w:abstractNumId w:val="6"/>
     <w:lvlOverride w:ilvl="0">
       <w:startOverride w:val="2"/>
     </w:lvlOverride>
   </w:num>
   <w:num w:numId="8">
+    <w:abstractNumId w:val="3"/>
+  </w:num>
+  <w:num w:numId="9">
+    <w:abstractNumId w:val="3"/>
+  </w:num>
+  <w:num w:numId="10">
+    <w:abstractNumId w:val="3"/>
+  </w:num>
+  <w:num w:numId="11">
+    <w:abstractNumId w:val="3"/>
+  </w:num>
+  <w:num w:numId="12">
+    <w:abstractNumId w:val="3"/>
+  </w:num>
+  <w:num w:numId="13">
+    <w:abstractNumId w:val="3"/>
+  </w:num>
+  <w:num w:numId="14">
+    <w:abstractNumId w:val="3"/>
+  </w:num>
+  <w:num w:numId="15">
+    <w:abstractNumId w:val="3"/>
+  </w:num>
+  <w:num w:numId="16">
     <w:abstractNumId w:val="1"/>
   </w:num>
-  <w:num w:numId="9">
-    <w:abstractNumId w:val="1"/>
-  </w:num>
-  <w:num w:numId="10">
-    <w:abstractNumId w:val="1"/>
-  </w:num>
-  <w:num w:numId="11">
-    <w:abstractNumId w:val="1"/>
-  </w:num>
-  <w:num w:numId="12">
-    <w:abstractNumId w:val="1"/>
-  </w:num>
-  <w:num w:numId="13">
-    <w:abstractNumId w:val="1"/>
-  </w:num>
-  <w:num w:numId="14">
-    <w:abstractNumId w:val="1"/>
-  </w:num>
-  <w:num w:numId="15">
-    <w:abstractNumId w:val="1"/>
+  <w:num w:numId="17">
+    <w:abstractNumId w:val="0"/>
   </w:num>
 </w:numbering>
 </file>
@@ -1324,10 +1552,12 @@
   <w:style w:type="paragraph" w:default="1" w:styleId="Normal">
     <w:name w:val="Normal"/>
     <w:qFormat/>
+    <w:rsid w:val="00DE0841"/>
     <w:pPr>
       <w:spacing w:after="200"/>
     </w:pPr>
     <w:rPr>
+      <w:rFonts w:ascii="Marianne" w:hAnsi="Marianne"/>
       <w:sz w:val="24"/>
     </w:rPr>
   </w:style>
@@ -1337,6 +1567,7 @@
     <w:next w:val="Corpsdetexte"/>
     <w:uiPriority w:val="9"/>
     <w:qFormat/>
+    <w:rsid w:val="004C7331"/>
     <w:pPr>
       <w:keepNext/>
       <w:keepLines/>
@@ -1344,7 +1575,7 @@
       <w:outlineLvl w:val="0"/>
     </w:pPr>
     <w:rPr>
-      <w:rFonts w:asciiTheme="majorHAnsi" w:eastAsiaTheme="majorEastAsia" w:hAnsiTheme="majorHAnsi" w:cstheme="majorBidi"/>
+      <w:rFonts w:eastAsiaTheme="majorEastAsia" w:cstheme="majorBidi"/>
       <w:b/>
       <w:bCs/>
       <w:color w:val="4F81BD" w:themeColor="accent1"/>
@@ -1359,6 +1590,7 @@
     <w:uiPriority w:val="9"/>
     <w:unhideWhenUsed/>
     <w:qFormat/>
+    <w:rsid w:val="004C7331"/>
     <w:pPr>
       <w:keepNext/>
       <w:keepLines/>
@@ -1366,7 +1598,7 @@
       <w:outlineLvl w:val="1"/>
     </w:pPr>
     <w:rPr>
-      <w:rFonts w:asciiTheme="majorHAnsi" w:eastAsiaTheme="majorEastAsia" w:hAnsiTheme="majorHAnsi" w:cstheme="majorBidi"/>
+      <w:rFonts w:eastAsiaTheme="majorEastAsia" w:cstheme="majorBidi"/>
       <w:b/>
       <w:bCs/>
       <w:color w:val="4F81BD" w:themeColor="accent1"/>
@@ -1388,7 +1620,7 @@
       <w:outlineLvl w:val="2"/>
     </w:pPr>
     <w:rPr>
-      <w:rFonts w:ascii="Marianne" w:eastAsiaTheme="majorEastAsia" w:hAnsi="Marianne" w:cstheme="majorBidi"/>
+      <w:rFonts w:eastAsiaTheme="majorEastAsia" w:cstheme="majorBidi"/>
       <w:b/>
       <w:bCs/>
       <w:color w:val="4F81BD" w:themeColor="accent1"/>
@@ -1408,7 +1640,7 @@
       <w:outlineLvl w:val="3"/>
     </w:pPr>
     <w:rPr>
-      <w:rFonts w:ascii="Marianne" w:eastAsiaTheme="majorEastAsia" w:hAnsi="Marianne" w:cstheme="majorBidi"/>
+      <w:rFonts w:eastAsiaTheme="majorEastAsia" w:cstheme="majorBidi"/>
       <w:bCs/>
       <w:i/>
       <w:color w:val="4F81BD" w:themeColor="accent1"/>
@@ -1421,6 +1653,7 @@
     <w:uiPriority w:val="9"/>
     <w:unhideWhenUsed/>
     <w:qFormat/>
+    <w:rsid w:val="004C7331"/>
     <w:pPr>
       <w:keepNext/>
       <w:keepLines/>
@@ -1428,7 +1661,7 @@
       <w:outlineLvl w:val="4"/>
     </w:pPr>
     <w:rPr>
-      <w:rFonts w:asciiTheme="majorHAnsi" w:eastAsiaTheme="majorEastAsia" w:hAnsiTheme="majorHAnsi" w:cstheme="majorBidi"/>
+      <w:rFonts w:eastAsiaTheme="majorEastAsia" w:cstheme="majorBidi"/>
       <w:iCs/>
       <w:color w:val="4F81BD" w:themeColor="accent1"/>
     </w:rPr>
@@ -1440,6 +1673,7 @@
     <w:uiPriority w:val="9"/>
     <w:unhideWhenUsed/>
     <w:qFormat/>
+    <w:rsid w:val="004C7331"/>
     <w:pPr>
       <w:keepNext/>
       <w:keepLines/>
@@ -1447,7 +1681,7 @@
       <w:outlineLvl w:val="5"/>
     </w:pPr>
     <w:rPr>
-      <w:rFonts w:asciiTheme="majorHAnsi" w:eastAsiaTheme="majorEastAsia" w:hAnsiTheme="majorHAnsi" w:cstheme="majorBidi"/>
+      <w:rFonts w:eastAsiaTheme="majorEastAsia" w:cstheme="majorBidi"/>
       <w:color w:val="4F81BD" w:themeColor="accent1"/>
     </w:rPr>
   </w:style>
@@ -1458,6 +1692,7 @@
     <w:uiPriority w:val="9"/>
     <w:unhideWhenUsed/>
     <w:qFormat/>
+    <w:rsid w:val="004C7331"/>
     <w:pPr>
       <w:keepNext/>
       <w:keepLines/>
@@ -1465,7 +1700,7 @@
       <w:outlineLvl w:val="6"/>
     </w:pPr>
     <w:rPr>
-      <w:rFonts w:asciiTheme="majorHAnsi" w:eastAsiaTheme="majorEastAsia" w:hAnsiTheme="majorHAnsi" w:cstheme="majorBidi"/>
+      <w:rFonts w:eastAsiaTheme="majorEastAsia" w:cstheme="majorBidi"/>
       <w:color w:val="4F81BD" w:themeColor="accent1"/>
     </w:rPr>
   </w:style>
@@ -1476,6 +1711,7 @@
     <w:uiPriority w:val="9"/>
     <w:unhideWhenUsed/>
     <w:qFormat/>
+    <w:rsid w:val="004C7331"/>
     <w:pPr>
       <w:keepNext/>
       <w:keepLines/>
@@ -1483,7 +1719,7 @@
       <w:outlineLvl w:val="7"/>
     </w:pPr>
     <w:rPr>
-      <w:rFonts w:asciiTheme="majorHAnsi" w:eastAsiaTheme="majorEastAsia" w:hAnsiTheme="majorHAnsi" w:cstheme="majorBidi"/>
+      <w:rFonts w:eastAsiaTheme="majorEastAsia" w:cstheme="majorBidi"/>
       <w:color w:val="4F81BD" w:themeColor="accent1"/>
     </w:rPr>
   </w:style>
@@ -1494,6 +1730,7 @@
     <w:uiPriority w:val="9"/>
     <w:unhideWhenUsed/>
     <w:qFormat/>
+    <w:rsid w:val="004C7331"/>
     <w:pPr>
       <w:keepNext/>
       <w:keepLines/>
@@ -1501,7 +1738,7 @@
       <w:outlineLvl w:val="8"/>
     </w:pPr>
     <w:rPr>
-      <w:rFonts w:asciiTheme="majorHAnsi" w:eastAsiaTheme="majorEastAsia" w:hAnsiTheme="majorHAnsi" w:cstheme="majorBidi"/>
+      <w:rFonts w:eastAsiaTheme="majorEastAsia" w:cstheme="majorBidi"/>
       <w:color w:val="4F81BD" w:themeColor="accent1"/>
     </w:rPr>
   </w:style>
@@ -1960,9 +2197,6 @@
       <w:spacing w:before="180" w:after="180"/>
       <w:jc w:val="both"/>
     </w:pPr>
-    <w:rPr>
-      <w:rFonts w:ascii="Marianne" w:hAnsi="Marianne"/>
-    </w:rPr>
   </w:style>
   <w:style w:type="paragraph" w:styleId="Liste">
     <w:name w:val="List"/>
@@ -2188,9 +2422,6 @@
     <w:name w:val="header-annexes"/>
     <w:basedOn w:val="Titre2"/>
     <w:qFormat/>
-    <w:rPr>
-      <w:rFonts w:ascii="Marianne" w:hAnsi="Marianne"/>
-    </w:rPr>
   </w:style>
   <w:style w:type="paragraph" w:customStyle="1" w:styleId="header-letter">
     <w:name w:val="header-letter"/>
@@ -2203,7 +2434,6 @@
       <w:jc w:val="right"/>
     </w:pPr>
     <w:rPr>
-      <w:rFonts w:ascii="Marianne" w:hAnsi="Marianne"/>
       <w:b/>
       <w:sz w:val="21"/>
     </w:rPr>
@@ -2260,9 +2490,6 @@
       <w:ind w:left="283"/>
       <w:jc w:val="right"/>
     </w:pPr>
-    <w:rPr>
-      <w:rFonts w:ascii="Marianne" w:hAnsi="Marianne"/>
-    </w:rPr>
   </w:style>
   <w:style w:type="paragraph" w:styleId="Signature">
     <w:name w:val="Signature"/>

</xml_diff>